<commit_message>
Code modified and fixed Degree output
</commit_message>
<xml_diff>
--- a/Object_Tracking/Assignment5_ComputerVision_Report.docx
+++ b/Object_Tracking/Assignment5_ComputerVision_Report.docx
@@ -590,7 +590,7 @@
       </w:r>
       <w:r>
         <w:pict>
-          <v:rect fillcolor="#auto" style="position:absolute;width:415.65pt;height:95.95pt;mso-wrap-distance-left:0pt;mso-wrap-distance-right:0pt;mso-wrap-distance-top:0pt;mso-wrap-distance-bottom:0pt;margin-top:1.55pt;margin-left:34.45pt">
+          <v:rect fillcolor="#FFFFFF" strokecolor="#000000" strokeweight="0pt" style="position:absolute;width:415.65pt;height:95.95pt;mso-wrap-distance-left:0pt;mso-wrap-distance-right:0pt;mso-wrap-distance-top:0pt;mso-wrap-distance-bottom:0pt;margin-top:1.55pt;margin-left:34.45pt">
             <v:fill opacity="0f"/>
             <v:textbox inset="0in,0in,0in,0in">
               <w:txbxContent>
@@ -609,8 +609,34 @@
                       <w:szCs w:val="16"/>
                     </w:rPr>
                     <w:t xml:space="preserve">"Figure" </w:t>
+                  </w:r>
+                  <w:r>
+                    <w:rPr>
+                      <w:sz w:val="16"/>
+                      <w:szCs w:val="16"/>
+                    </w:rPr>
+                    <w:fldChar w:fldCharType="begin"/>
+                  </w:r>
+                  <w:r>
+                    <w:instrText> SEQ """Figure""" \*Arabic </w:instrText>
+                  </w:r>
+                  <w:r>
+                    <w:fldChar w:fldCharType="separate"/>
+                  </w:r>
+                  <w:r>
+                    <w:t>0</w:t>
+                  </w:r>
+                  <w:r>
+                    <w:fldChar w:fldCharType="end"/>
+                  </w:r>
+                  <w:r>
+                    <w:rPr>
+                      <w:sz w:val="16"/>
+                      <w:szCs w:val="16"/>
+                    </w:rPr>
+                    <w:t>: Define object color range</w:t>
                     <w:drawing>
-                      <wp:anchor behindDoc="0" distT="0" distB="0" distL="0" distR="0" simplePos="0" locked="0" layoutInCell="1" allowOverlap="1" relativeHeight="31">
+                      <wp:anchor behindDoc="0" distT="0" distB="0" distL="0" distR="0" simplePos="0" locked="0" layoutInCell="1" allowOverlap="1" relativeHeight="27">
                         <wp:simplePos x="0" y="0"/>
                         <wp:positionH relativeFrom="column">
                           <wp:align>center</wp:align>
@@ -662,32 +688,6 @@
                       </wp:anchor>
                     </w:drawing>
                   </w:r>
-                  <w:r>
-                    <w:rPr>
-                      <w:sz w:val="16"/>
-                      <w:szCs w:val="16"/>
-                    </w:rPr>
-                    <w:fldChar w:fldCharType="begin"/>
-                  </w:r>
-                  <w:r>
-                    <w:instrText> SEQ ""Figure"" \*Arabic </w:instrText>
-                  </w:r>
-                  <w:r>
-                    <w:fldChar w:fldCharType="separate"/>
-                  </w:r>
-                  <w:r>
-                    <w:t>1</w:t>
-                  </w:r>
-                  <w:r>
-                    <w:fldChar w:fldCharType="end"/>
-                  </w:r>
-                  <w:r>
-                    <w:rPr>
-                      <w:sz w:val="16"/>
-                      <w:szCs w:val="16"/>
-                    </w:rPr>
-                    <w:t>: Define object color range</w:t>
-                  </w:r>
                 </w:p>
               </w:txbxContent>
             </v:textbox>
@@ -733,23 +733,9 @@
                       <w:sz w:val="18"/>
                       <w:szCs w:val="18"/>
                     </w:rPr>
-                    <w:t xml:space="preserve">Figure </w:t>
-                  </w:r>
-                  <w:r>
-                    <w:rPr>
-                      <w:sz w:val="18"/>
-                      <w:szCs w:val="18"/>
-                    </w:rPr>
-                    <w:t>2</w:t>
-                  </w:r>
-                  <w:r>
-                    <w:rPr>
-                      <w:sz w:val="18"/>
-                      <w:szCs w:val="18"/>
-                    </w:rPr>
-                    <w:t>: Dilate And Erode</w:t>
+                    <w:t>Figure 2: Dilate And Erode</w:t>
                     <w:drawing>
-                      <wp:anchor behindDoc="0" distT="0" distB="0" distL="0" distR="0" simplePos="0" locked="0" layoutInCell="1" allowOverlap="1" relativeHeight="29">
+                      <wp:anchor behindDoc="0" distT="0" distB="0" distL="0" distR="0" simplePos="0" locked="0" layoutInCell="1" allowOverlap="1" relativeHeight="25">
                         <wp:simplePos x="0" y="0"/>
                         <wp:positionH relativeFrom="column">
                           <wp:posOffset>247015</wp:posOffset>
@@ -913,21 +899,7 @@
                       <w:sz w:val="18"/>
                       <w:szCs w:val="18"/>
                     </w:rPr>
-                    <w:t xml:space="preserve">Figure </w:t>
-                  </w:r>
-                  <w:r>
-                    <w:rPr>
-                      <w:sz w:val="18"/>
-                      <w:szCs w:val="18"/>
-                    </w:rPr>
-                    <w:t>3</w:t>
-                  </w:r>
-                  <w:r>
-                    <w:rPr>
-                      <w:sz w:val="18"/>
-                      <w:szCs w:val="18"/>
-                    </w:rPr>
-                    <w:t>: find Contours</w:t>
+                    <w:t>Figure 3: find Contours</w:t>
                     <w:drawing>
                       <wp:anchor behindDoc="0" distT="0" distB="0" distL="0" distR="0" simplePos="0" locked="0" layoutInCell="1" allowOverlap="1" relativeHeight="2">
                         <wp:simplePos x="0" y="0"/>
@@ -1027,21 +999,7 @@
                       <w:sz w:val="18"/>
                       <w:szCs w:val="18"/>
                     </w:rPr>
-                    <w:t xml:space="preserve"> </w:t>
-                  </w:r>
-                  <w:r>
-                    <w:rPr>
-                      <w:sz w:val="18"/>
-                      <w:szCs w:val="18"/>
-                    </w:rPr>
-                    <w:t>4</w:t>
-                  </w:r>
-                  <w:r>
-                    <w:rPr>
-                      <w:sz w:val="18"/>
-                      <w:szCs w:val="18"/>
-                    </w:rPr>
-                    <w:t>: find the biggest Area</w:t>
+                    <w:t xml:space="preserve"> 4: find the biggest Area</w:t>
                     <w:drawing>
                       <wp:anchor behindDoc="0" distT="0" distB="0" distL="0" distR="0" simplePos="0" locked="0" layoutInCell="1" allowOverlap="1" relativeHeight="4">
                         <wp:simplePos x="0" y="0"/>
@@ -1049,7 +1007,7 @@
                           <wp:posOffset>-635</wp:posOffset>
                         </wp:positionH>
                         <wp:positionV relativeFrom="paragraph">
-                          <wp:posOffset>56515</wp:posOffset>
+                          <wp:posOffset>55880</wp:posOffset>
                         </wp:positionV>
                         <wp:extent cx="5212080" cy="1381760"/>
                         <wp:effectExtent l="0" t="0" r="0" b="0"/>
@@ -1148,21 +1106,7 @@
                       <w:sz w:val="18"/>
                       <w:szCs w:val="18"/>
                     </w:rPr>
-                    <w:t xml:space="preserve">Figure </w:t>
-                  </w:r>
-                  <w:r>
-                    <w:rPr>
-                      <w:sz w:val="18"/>
-                      <w:szCs w:val="18"/>
-                    </w:rPr>
-                    <w:t>5</w:t>
-                  </w:r>
-                  <w:r>
-                    <w:rPr>
-                      <w:sz w:val="18"/>
-                      <w:szCs w:val="18"/>
-                    </w:rPr>
-                    <w:t>: Label centre of Object</w:t>
+                    <w:t>Figure 5: Label centre of Object</w:t>
                     <w:drawing>
                       <wp:anchor behindDoc="0" distT="0" distB="0" distL="0" distR="0" simplePos="0" locked="0" layoutInCell="1" allowOverlap="1" relativeHeight="6">
                         <wp:simplePos x="0" y="0"/>
@@ -1292,21 +1236,7 @@
                       <w:sz w:val="16"/>
                       <w:szCs w:val="16"/>
                     </w:rPr>
-                    <w:t xml:space="preserve">Figure </w:t>
-                  </w:r>
-                  <w:r>
-                    <w:rPr>
-                      <w:sz w:val="16"/>
-                      <w:szCs w:val="16"/>
-                    </w:rPr>
-                    <w:t>6</w:t>
-                  </w:r>
-                  <w:r>
-                    <w:rPr>
-                      <w:sz w:val="16"/>
-                      <w:szCs w:val="16"/>
-                    </w:rPr>
-                    <w:t>:</w:t>
+                    <w:t>Figure 6:</w:t>
                   </w:r>
                   <w:bookmarkEnd w:id="4"/>
                   <w:r>
@@ -1715,7 +1645,7 @@
           <wp:anchor behindDoc="0" distT="0" distB="101600" distL="0" distR="0" simplePos="0" locked="0" layoutInCell="1" allowOverlap="1" relativeHeight="13">
             <wp:simplePos x="0" y="0"/>
             <wp:positionH relativeFrom="column">
-              <wp:posOffset>-1675765</wp:posOffset>
+              <wp:posOffset>-1675130</wp:posOffset>
             </wp:positionH>
             <wp:positionV relativeFrom="paragraph">
               <wp:posOffset>635</wp:posOffset>
@@ -1897,11 +1827,7 @@
       </w:pPr>
       <w:r>
         <w:rPr/>
-        <w:t xml:space="preserve">The goal of this assignment is to </w:t>
-      </w:r>
-      <w:r>
-        <w:rPr/>
-        <w:t>determine the orientation of object ,in this Task we OpenCV builtin “RotatedRect”  function , which its rotating with the object Rotation.</w:t>
+        <w:t>The goal of this assignment is to determine the orientation of object ,in this Task we OpenCV builtin “RotatedRect”  function , which its rotating with the object Rotation.</w:t>
       </w:r>
     </w:p>
     <w:p>
@@ -1926,7 +1852,7 @@
       </w:r>
       <w:r>
         <w:pict>
-          <v:rect style="position:absolute;width:435.6pt;height:361.65pt;mso-wrap-distance-left:0pt;mso-wrap-distance-right:0pt;mso-wrap-distance-top:0pt;mso-wrap-distance-bottom:0pt;margin-top:0pt;margin-left:9pt">
+          <v:rect fillcolor="#FFFFFF" strokecolor="#000000" strokeweight="0pt" style="position:absolute;width:435.6pt;height:361.65pt;mso-wrap-distance-left:0pt;mso-wrap-distance-right:0pt;mso-wrap-distance-top:0pt;mso-wrap-distance-bottom:0pt;margin-top:0pt;margin-left:9pt">
             <v:textbox inset="0in,0in,0in,0in">
               <w:txbxContent>
                 <w:p>
@@ -1943,19 +1869,19 @@
                       <w:sz w:val="16"/>
                       <w:szCs w:val="16"/>
                     </w:rPr>
-                    <w:t xml:space="preserve">"Figure" </w:t>
+                    <w:t>"Figure" 8: Drawing Rotated Rectangle and Degree</w:t>
                     <w:drawing>
-                      <wp:anchor behindDoc="0" distT="0" distB="0" distL="0" distR="0" simplePos="0" locked="0" layoutInCell="1" allowOverlap="1" relativeHeight="27">
+                      <wp:anchor behindDoc="0" distT="0" distB="0" distL="0" distR="0" simplePos="0" locked="0" layoutInCell="1" allowOverlap="1" relativeHeight="31">
                         <wp:simplePos x="0" y="0"/>
                         <wp:positionH relativeFrom="column">
-                          <wp:align>center</wp:align>
+                          <wp:posOffset>86360</wp:posOffset>
                         </wp:positionH>
-                        <wp:positionV relativeFrom="line">
-                          <wp:align>top</wp:align>
+                        <wp:positionV relativeFrom="paragraph">
+                          <wp:posOffset>117475</wp:posOffset>
                         </wp:positionV>
-                        <wp:extent cx="5532120" cy="4389120"/>
+                        <wp:extent cx="5332095" cy="4029710"/>
                         <wp:effectExtent l="0" t="0" r="0" b="0"/>
-                        <wp:wrapTopAndBottom/>
+                        <wp:wrapSquare wrapText="largest"/>
                         <wp:docPr id="13" name="Picture" descr=""/>
                         <wp:cNvGraphicFramePr>
                           <a:graphicFrameLocks xmlns:a="http://schemas.openxmlformats.org/drawingml/2006/main" noChangeAspect="1"/>
@@ -1978,7 +1904,7 @@
                               <pic:spPr bwMode="auto">
                                 <a:xfrm>
                                   <a:off x="0" y="0"/>
-                                  <a:ext cx="5532120" cy="4389120"/>
+                                  <a:ext cx="5332095" cy="4029710"/>
                                 </a:xfrm>
                                 <a:prstGeom prst="rect">
                                   <a:avLst/>
@@ -1997,24 +1923,10 @@
                       </wp:anchor>
                     </w:drawing>
                   </w:r>
-                  <w:r>
-                    <w:rPr>
-                      <w:sz w:val="16"/>
-                      <w:szCs w:val="16"/>
-                    </w:rPr>
-                    <w:t>8</w:t>
-                  </w:r>
-                  <w:r>
-                    <w:rPr>
-                      <w:sz w:val="16"/>
-                      <w:szCs w:val="16"/>
-                    </w:rPr>
-                    <w:t>: Drawing Rotated Rectangle and Degree</w:t>
-                  </w:r>
                 </w:p>
               </w:txbxContent>
             </v:textbox>
-            <w10:wrap type="square" side="largest"/>
+            <w10:wrap type="square"/>
           </v:rect>
         </w:pict>
       </w:r>
@@ -2089,7 +2001,7 @@
       <w:r>
         <w:rPr/>
         <w:drawing>
-          <wp:anchor behindDoc="0" distT="0" distB="0" distL="0" distR="0" simplePos="0" locked="0" layoutInCell="1" allowOverlap="1" relativeHeight="23">
+          <wp:anchor behindDoc="0" distT="0" distB="0" distL="0" distR="0" simplePos="0" locked="0" layoutInCell="1" allowOverlap="1" relativeHeight="20">
             <wp:simplePos x="0" y="0"/>
             <wp:positionH relativeFrom="column">
               <wp:posOffset>3237230</wp:posOffset>
@@ -2141,7 +2053,7 @@
           </wp:anchor>
         </w:drawing>
         <w:drawing>
-          <wp:anchor behindDoc="0" distT="0" distB="0" distL="0" distR="0" simplePos="0" locked="0" layoutInCell="1" allowOverlap="1" relativeHeight="24">
+          <wp:anchor behindDoc="0" distT="0" distB="0" distL="0" distR="0" simplePos="0" locked="0" layoutInCell="1" allowOverlap="1" relativeHeight="21">
             <wp:simplePos x="0" y="0"/>
             <wp:positionH relativeFrom="column">
               <wp:posOffset>-39370</wp:posOffset>
@@ -2192,16 +2104,126 @@
             </a:graphic>
           </wp:anchor>
         </w:drawing>
+      </w:r>
+    </w:p>
+    <w:p>
+      <w:pPr>
+        <w:pStyle w:val="Normal"/>
+        <w:ind w:left="360" w:right="0" w:hanging="0"/>
+        <w:rPr/>
+      </w:pPr>
+      <w:r>
+        <w:rPr/>
+      </w:r>
+    </w:p>
+    <w:p>
+      <w:pPr>
+        <w:pStyle w:val="Normal"/>
+        <w:ind w:left="360" w:right="0" w:hanging="0"/>
+        <w:rPr/>
+      </w:pPr>
+      <w:r>
+        <w:rPr/>
+      </w:r>
+    </w:p>
+    <w:p>
+      <w:pPr>
+        <w:pStyle w:val="Normal"/>
+        <w:ind w:left="360" w:right="0" w:hanging="0"/>
+        <w:rPr/>
+      </w:pPr>
+      <w:r>
+        <w:rPr/>
+      </w:r>
+    </w:p>
+    <w:p>
+      <w:pPr>
+        <w:pStyle w:val="Normal"/>
+        <w:ind w:left="360" w:right="0" w:hanging="0"/>
+        <w:rPr/>
+      </w:pPr>
+      <w:r>
+        <w:rPr/>
+      </w:r>
+    </w:p>
+    <w:p>
+      <w:pPr>
+        <w:pStyle w:val="Normal"/>
+        <w:ind w:left="360" w:right="0" w:hanging="0"/>
+        <w:rPr/>
+      </w:pPr>
+      <w:r>
+        <w:rPr/>
+      </w:r>
+    </w:p>
+    <w:p>
+      <w:pPr>
+        <w:pStyle w:val="Normal"/>
+        <w:ind w:left="360" w:right="0" w:hanging="0"/>
+        <w:rPr/>
+      </w:pPr>
+      <w:r>
+        <w:rPr/>
+      </w:r>
+    </w:p>
+    <w:p>
+      <w:pPr>
+        <w:pStyle w:val="Normal"/>
+        <w:ind w:left="360" w:right="0" w:hanging="0"/>
+        <w:rPr/>
+      </w:pPr>
+      <w:r>
+        <w:rPr/>
+      </w:r>
+    </w:p>
+    <w:p>
+      <w:pPr>
+        <w:pStyle w:val="Normal"/>
+        <w:ind w:left="360" w:right="0" w:hanging="0"/>
+        <w:rPr/>
+      </w:pPr>
+      <w:r>
+        <w:rPr/>
+      </w:r>
+    </w:p>
+    <w:p>
+      <w:pPr>
+        <w:pStyle w:val="Normal"/>
+        <w:ind w:left="360" w:right="0" w:hanging="0"/>
+        <w:rPr/>
+      </w:pPr>
+      <w:r>
+        <w:rPr/>
+      </w:r>
+    </w:p>
+    <w:p>
+      <w:pPr>
+        <w:pStyle w:val="Normal"/>
+        <w:ind w:left="360" w:right="0" w:hanging="0"/>
+        <w:rPr/>
+      </w:pPr>
+      <w:r>
+        <w:rPr/>
+      </w:r>
+    </w:p>
+    <w:p>
+      <w:pPr>
+        <w:pStyle w:val="Normal"/>
+        <w:ind w:left="360" w:right="0" w:hanging="0"/>
+        <w:rPr/>
+      </w:pPr>
+      <w:r>
+        <w:rPr/>
         <w:drawing>
-          <wp:anchor behindDoc="0" distT="0" distB="0" distL="0" distR="0" simplePos="0" locked="0" layoutInCell="1" allowOverlap="1" relativeHeight="25">
+          <wp:anchor behindDoc="0" distT="0" distB="0" distL="0" distR="0" simplePos="0" locked="0" layoutInCell="1" allowOverlap="1" relativeHeight="22">
             <wp:simplePos x="0" y="0"/>
             <wp:positionH relativeFrom="column">
-              <wp:posOffset>114300</wp:posOffset>
+              <wp:posOffset>-203200</wp:posOffset>
             </wp:positionH>
             <wp:positionV relativeFrom="paragraph">
-              <wp:posOffset>2586355</wp:posOffset>
+              <wp:posOffset>68580</wp:posOffset>
             </wp:positionV>
-            <wp:extent cx="5532120" cy="3258185"/>
+            <wp:extent cx="5974715" cy="3119120"/>
             <wp:effectExtent l="0" t="0" r="0" b="0"/>
             <wp:wrapSquare wrapText="largest"/>
             <wp:docPr id="16" name="Picture" descr=""/>
@@ -2226,7 +2248,7 @@
                   <pic:spPr bwMode="auto">
                     <a:xfrm>
                       <a:off x="0" y="0"/>
-                      <a:ext cx="5532120" cy="3258185"/>
+                      <a:ext cx="5974715" cy="3119120"/>
                     </a:xfrm>
                     <a:prstGeom prst="rect">
                       <a:avLst/>
@@ -2354,15 +2376,27 @@
       </w:pPr>
       <w:r>
         <w:rPr/>
-        <w:t xml:space="preserve">c. Tracking and classifying multiple </w:t>
-      </w:r>
-      <w:r>
-        <w:rPr/>
-        <w:t>coloured</w:t>
-      </w:r>
-      <w:r>
-        <w:rPr/>
-        <w:t xml:space="preserve"> objects:</w:t>
+      </w:r>
+    </w:p>
+    <w:p>
+      <w:pPr>
+        <w:pStyle w:val="Normal"/>
+        <w:ind w:left="360" w:right="0" w:hanging="0"/>
+        <w:rPr/>
+      </w:pPr>
+      <w:r>
+        <w:rPr/>
+      </w:r>
+    </w:p>
+    <w:p>
+      <w:pPr>
+        <w:pStyle w:val="Normal"/>
+        <w:ind w:left="360" w:right="0" w:hanging="0"/>
+        <w:rPr/>
+      </w:pPr>
+      <w:r>
+        <w:rPr/>
+        <w:t>c. Tracking and classifying multiple coloured objects:</w:t>
       </w:r>
     </w:p>
     <w:p>
@@ -2447,21 +2481,7 @@
                       <w:sz w:val="16"/>
                       <w:szCs w:val="16"/>
                     </w:rPr>
-                    <w:t xml:space="preserve">Figure </w:t>
-                  </w:r>
-                  <w:r>
-                    <w:rPr>
-                      <w:sz w:val="16"/>
-                      <w:szCs w:val="16"/>
-                    </w:rPr>
-                    <w:t>9</w:t>
-                  </w:r>
-                  <w:r>
-                    <w:rPr>
-                      <w:sz w:val="16"/>
-                      <w:szCs w:val="16"/>
-                    </w:rPr>
-                    <w:t>: Define Range for Red,yellow and Blue color .FInd thier contours</w:t>
+                    <w:t>Figure 9: Define Range for Red,yellow and Blue color .FInd thier contours</w:t>
                     <w:drawing>
                       <wp:anchor behindDoc="0" distT="0" distB="0" distL="0" distR="0" simplePos="0" locked="0" layoutInCell="1" allowOverlap="1" relativeHeight="15">
                         <wp:simplePos x="0" y="0"/>
@@ -2568,21 +2588,7 @@
                       <w:sz w:val="16"/>
                       <w:szCs w:val="16"/>
                     </w:rPr>
-                    <w:t xml:space="preserve">Figure </w:t>
-                  </w:r>
-                  <w:r>
-                    <w:rPr>
-                      <w:sz w:val="16"/>
-                      <w:szCs w:val="16"/>
-                    </w:rPr>
-                    <w:t>10</w:t>
-                  </w:r>
-                  <w:r>
-                    <w:rPr>
-                      <w:sz w:val="16"/>
-                      <w:szCs w:val="16"/>
-                    </w:rPr>
-                    <w:t>: Find the biggest contour ,draw the min-enclosing Circle</w:t>
+                    <w:t>Figure 10: Find the biggest contour ,draw the min-enclosing Circle</w:t>
                     <w:drawing>
                       <wp:anchor behindDoc="0" distT="0" distB="0" distL="0" distR="0" simplePos="0" locked="0" layoutInCell="1" allowOverlap="1" relativeHeight="17">
                         <wp:simplePos x="0" y="0"/>
@@ -3550,7 +3556,7 @@
     <w:pPr>
       <w:widowControl/>
       <w:suppressAutoHyphens w:val="true"/>
-      <w:overflowPunct w:val="false"/>
+      <w:overflowPunct w:val="true"/>
       <w:bidi w:val="0"/>
       <w:spacing w:lineRule="auto" w:line="259" w:before="0" w:after="160"/>
       <w:jc w:val="left"/>
@@ -3886,6 +3892,30 @@
       <w:rFonts w:cs="OpenSymbol"/>
     </w:rPr>
   </w:style>
+  <w:style w:type="character" w:styleId="ListLabel11">
+    <w:name w:val="ListLabel 11"/>
+    <w:rPr>
+      <w:rFonts w:cs="Symbol"/>
+    </w:rPr>
+  </w:style>
+  <w:style w:type="character" w:styleId="ListLabel12">
+    <w:name w:val="ListLabel 12"/>
+    <w:rPr>
+      <w:rFonts w:cs="Courier New"/>
+    </w:rPr>
+  </w:style>
+  <w:style w:type="character" w:styleId="ListLabel13">
+    <w:name w:val="ListLabel 13"/>
+    <w:rPr>
+      <w:rFonts w:cs="Wingdings"/>
+    </w:rPr>
+  </w:style>
+  <w:style w:type="character" w:styleId="ListLabel14">
+    <w:name w:val="ListLabel 14"/>
+    <w:rPr>
+      <w:rFonts w:cs="OpenSymbol"/>
+    </w:rPr>
+  </w:style>
   <w:style w:type="paragraph" w:styleId="Heading">
     <w:name w:val="Heading"/>
     <w:basedOn w:val="Normal"/>
@@ -3946,7 +3976,7 @@
     <w:pPr>
       <w:widowControl/>
       <w:suppressAutoHyphens w:val="true"/>
-      <w:overflowPunct w:val="false"/>
+      <w:overflowPunct w:val="true"/>
       <w:bidi w:val="0"/>
       <w:spacing w:lineRule="auto" w:line="240" w:before="0" w:after="0"/>
       <w:jc w:val="left"/>
@@ -3994,7 +4024,7 @@
     <w:pPr>
       <w:widowControl/>
       <w:suppressAutoHyphens w:val="true"/>
-      <w:overflowPunct w:val="false"/>
+      <w:overflowPunct w:val="true"/>
       <w:bidi w:val="0"/>
       <w:spacing w:lineRule="auto" w:line="240" w:before="0" w:after="0"/>
       <w:jc w:val="left"/>

</xml_diff>